<commit_message>
Adicionando as descrições dos casos de uso.
</commit_message>
<xml_diff>
--- a/IdCardWeb/Projeto_Preliminar_Doc_Requisitos.docx
+++ b/IdCardWeb/Projeto_Preliminar_Doc_Requisitos.docx
@@ -1439,7 +1439,7 @@
         <w:rPr>
           <w:noProof/>
         </w:rPr>
-        <w:t>APRESENTAÇÃO</w:t>
+        <w:t>Apresentação</w:t>
       </w:r>
       <w:r>
         <w:rPr>
@@ -1457,7 +1457,7 @@
         <w:rPr>
           <w:noProof/>
         </w:rPr>
-        <w:instrText xml:space="preserve"> PAGEREF _Toc353105906 \h </w:instrText>
+        <w:instrText xml:space="preserve"> PAGEREF _Toc353482709 \h </w:instrText>
       </w:r>
       <w:r>
         <w:rPr>
@@ -1538,7 +1538,7 @@
         <w:rPr>
           <w:noProof/>
         </w:rPr>
-        <w:instrText xml:space="preserve"> PAGEREF _Toc353105907 \h </w:instrText>
+        <w:instrText xml:space="preserve"> PAGEREF _Toc353482710 \h </w:instrText>
       </w:r>
       <w:r>
         <w:rPr>
@@ -1623,7 +1623,7 @@
         <w:rPr>
           <w:noProof/>
         </w:rPr>
-        <w:instrText xml:space="preserve"> PAGEREF _Toc353105908 \h </w:instrText>
+        <w:instrText xml:space="preserve"> PAGEREF _Toc353482711 \h </w:instrText>
       </w:r>
       <w:r>
         <w:rPr>
@@ -1690,15 +1690,7 @@
           <w:bCs/>
           <w:noProof/>
         </w:rPr>
-        <w:t>Usuário P</w:t>
-      </w:r>
-      <w:r>
-        <w:rPr>
-          <w:rFonts w:ascii="Arial" w:hAnsi="Arial"/>
-          <w:bCs/>
-          <w:noProof/>
-        </w:rPr>
-        <w:t>rincipal</w:t>
+        <w:t>Usuário Principal</w:t>
       </w:r>
       <w:r>
         <w:rPr>
@@ -1716,7 +1708,7 @@
         <w:rPr>
           <w:noProof/>
         </w:rPr>
-        <w:instrText xml:space="preserve"> PAGEREF _Toc353105909 \h </w:instrText>
+        <w:instrText xml:space="preserve"> PAGEREF _Toc353482712 \h </w:instrText>
       </w:r>
       <w:r>
         <w:rPr>
@@ -1810,7 +1802,7 @@
         <w:rPr>
           <w:noProof/>
         </w:rPr>
-        <w:instrText xml:space="preserve"> PAGEREF _Toc353105910 \h </w:instrText>
+        <w:instrText xml:space="preserve"> PAGEREF _Toc353482713 \h </w:instrText>
       </w:r>
       <w:r>
         <w:rPr>
@@ -1894,7 +1886,7 @@
         <w:rPr>
           <w:noProof/>
         </w:rPr>
-        <w:instrText xml:space="preserve"> PAGEREF _Toc353105911 \h </w:instrText>
+        <w:instrText xml:space="preserve"> PAGEREF _Toc353482714 \h </w:instrText>
       </w:r>
       <w:r>
         <w:rPr>
@@ -1979,7 +1971,7 @@
         <w:rPr>
           <w:noProof/>
         </w:rPr>
-        <w:instrText xml:space="preserve"> PAGEREF _Toc353105912 \h </w:instrText>
+        <w:instrText xml:space="preserve"> PAGEREF _Toc353482715 \h </w:instrText>
       </w:r>
       <w:r>
         <w:rPr>
@@ -2064,7 +2056,7 @@
         <w:rPr>
           <w:noProof/>
         </w:rPr>
-        <w:instrText xml:space="preserve"> PAGEREF _Toc353105913 \h </w:instrText>
+        <w:instrText xml:space="preserve"> PAGEREF _Toc353482716 \h </w:instrText>
       </w:r>
       <w:r>
         <w:rPr>
@@ -2145,7 +2137,7 @@
         <w:rPr>
           <w:noProof/>
         </w:rPr>
-        <w:instrText xml:space="preserve"> PAGEREF _Toc353105914 \h </w:instrText>
+        <w:instrText xml:space="preserve"> PAGEREF _Toc353482717 \h </w:instrText>
       </w:r>
       <w:r>
         <w:rPr>
@@ -2230,7 +2222,7 @@
         <w:rPr>
           <w:noProof/>
         </w:rPr>
-        <w:instrText xml:space="preserve"> PAGEREF _Toc353105915 \h </w:instrText>
+        <w:instrText xml:space="preserve"> PAGEREF _Toc353482718 \h </w:instrText>
       </w:r>
       <w:r>
         <w:rPr>
@@ -2315,7 +2307,7 @@
         <w:rPr>
           <w:noProof/>
         </w:rPr>
-        <w:instrText xml:space="preserve"> PAGEREF _Toc353105916 \h </w:instrText>
+        <w:instrText xml:space="preserve"> PAGEREF _Toc353482719 \h </w:instrText>
       </w:r>
       <w:r>
         <w:rPr>
@@ -2400,7 +2392,7 @@
         <w:rPr>
           <w:noProof/>
         </w:rPr>
-        <w:instrText xml:space="preserve"> PAGEREF _Toc353105917 \h </w:instrText>
+        <w:instrText xml:space="preserve"> PAGEREF _Toc353482720 \h </w:instrText>
       </w:r>
       <w:r>
         <w:rPr>
@@ -2481,7 +2473,7 @@
         <w:rPr>
           <w:noProof/>
         </w:rPr>
-        <w:instrText xml:space="preserve"> PAGEREF _Toc353105918 \h </w:instrText>
+        <w:instrText xml:space="preserve"> PAGEREF _Toc353482721 \h </w:instrText>
       </w:r>
       <w:r>
         <w:rPr>
@@ -2566,7 +2558,7 @@
         <w:rPr>
           <w:noProof/>
         </w:rPr>
-        <w:instrText xml:space="preserve"> PAGEREF _Toc353105919 \h </w:instrText>
+        <w:instrText xml:space="preserve"> PAGEREF _Toc353482722 \h </w:instrText>
       </w:r>
       <w:r>
         <w:rPr>
@@ -2651,7 +2643,7 @@
         <w:rPr>
           <w:noProof/>
         </w:rPr>
-        <w:instrText xml:space="preserve"> PAGEREF _Toc353105920 \h </w:instrText>
+        <w:instrText xml:space="preserve"> PAGEREF _Toc353482723 \h </w:instrText>
       </w:r>
       <w:r>
         <w:rPr>
@@ -2737,7 +2729,7 @@
         <w:rPr>
           <w:noProof/>
         </w:rPr>
-        <w:instrText xml:space="preserve"> PAGEREF _Toc353105921 \h </w:instrText>
+        <w:instrText xml:space="preserve"> PAGEREF _Toc353482724 \h </w:instrText>
       </w:r>
       <w:r>
         <w:rPr>
@@ -2823,7 +2815,7 @@
         <w:rPr>
           <w:noProof/>
         </w:rPr>
-        <w:instrText xml:space="preserve"> PAGEREF _Toc353105922 \h </w:instrText>
+        <w:instrText xml:space="preserve"> PAGEREF _Toc353482725 \h </w:instrText>
       </w:r>
       <w:r>
         <w:rPr>
@@ -2982,7 +2974,7 @@
         <w:pStyle w:val="Ttulo1"/>
         <w:spacing w:line="360" w:lineRule="auto"/>
       </w:pPr>
-      <w:bookmarkStart w:id="4" w:name="_Toc353105906"/>
+      <w:bookmarkStart w:id="4" w:name="_Toc353482709"/>
       <w:r>
         <w:lastRenderedPageBreak/>
         <w:t>Apresentação</w:t>
@@ -3105,7 +3097,7 @@
         <w:pStyle w:val="Ttulo1"/>
         <w:spacing w:line="360" w:lineRule="auto"/>
       </w:pPr>
-      <w:bookmarkStart w:id="5" w:name="_Toc353105907"/>
+      <w:bookmarkStart w:id="5" w:name="_Toc353482710"/>
       <w:r>
         <w:t>CARACTERIZAÇÃO DA ORGANIZAÇÃO</w:t>
       </w:r>
@@ -3127,7 +3119,7 @@
           <w:szCs w:val="22"/>
         </w:rPr>
       </w:pPr>
-      <w:bookmarkStart w:id="6" w:name="_Toc353105908"/>
+      <w:bookmarkStart w:id="6" w:name="_Toc353482711"/>
       <w:r>
         <w:rPr>
           <w:rFonts w:ascii="Arial" w:hAnsi="Arial"/>
@@ -3286,7 +3278,7 @@
           <w:lang w:val="en-US"/>
         </w:rPr>
       </w:pPr>
-      <w:bookmarkStart w:id="7" w:name="_Toc353105909"/>
+      <w:bookmarkStart w:id="7" w:name="_Toc353482712"/>
       <w:r>
         <w:rPr>
           <w:rFonts w:ascii="Arial" w:hAnsi="Arial"/>
@@ -3360,7 +3352,7 @@
         <w:pStyle w:val="Ttulo1"/>
         <w:spacing w:line="360" w:lineRule="auto"/>
       </w:pPr>
-      <w:bookmarkStart w:id="8" w:name="_Toc353105910"/>
+      <w:bookmarkStart w:id="8" w:name="_Toc353482713"/>
       <w:r>
         <w:t>CARACTERIZAÇÃO DA</w:t>
       </w:r>
@@ -3387,7 +3379,7 @@
           <w:b w:val="0"/>
         </w:rPr>
       </w:pPr>
-      <w:bookmarkStart w:id="9" w:name="_Toc353105911"/>
+      <w:bookmarkStart w:id="9" w:name="_Toc353482714"/>
       <w:r>
         <w:rPr>
           <w:rFonts w:ascii="Arial" w:hAnsi="Arial"/>
@@ -3471,7 +3463,7 @@
           <w:szCs w:val="22"/>
         </w:rPr>
       </w:pPr>
-      <w:bookmarkStart w:id="10" w:name="_Toc353105912"/>
+      <w:bookmarkStart w:id="10" w:name="_Toc353482715"/>
       <w:r>
         <w:rPr>
           <w:rFonts w:ascii="Arial" w:hAnsi="Arial"/>
@@ -3583,7 +3575,7 @@
           <w:szCs w:val="22"/>
         </w:rPr>
       </w:pPr>
-      <w:bookmarkStart w:id="11" w:name="_Toc353105913"/>
+      <w:bookmarkStart w:id="11" w:name="_Toc353482716"/>
       <w:r>
         <w:rPr>
           <w:rFonts w:ascii="Arial" w:hAnsi="Arial"/>
@@ -3651,7 +3643,7 @@
         <w:pStyle w:val="Ttulo1"/>
         <w:spacing w:line="360" w:lineRule="auto"/>
       </w:pPr>
-      <w:bookmarkStart w:id="12" w:name="_Toc353105914"/>
+      <w:bookmarkStart w:id="12" w:name="_Toc353482717"/>
       <w:r>
         <w:t>DEFINIÇÃO DO ESCOPO</w:t>
       </w:r>
@@ -3672,7 +3664,7 @@
           <w:szCs w:val="22"/>
         </w:rPr>
       </w:pPr>
-      <w:bookmarkStart w:id="13" w:name="_Toc353105915"/>
+      <w:bookmarkStart w:id="13" w:name="_Toc353482718"/>
       <w:r>
         <w:rPr>
           <w:rFonts w:ascii="Arial" w:hAnsi="Arial"/>
@@ -3776,7 +3768,7 @@
           <w:szCs w:val="22"/>
         </w:rPr>
       </w:pPr>
-      <w:bookmarkStart w:id="14" w:name="_Toc353105916"/>
+      <w:bookmarkStart w:id="14" w:name="_Toc353482719"/>
       <w:r>
         <w:rPr>
           <w:rFonts w:ascii="Arial" w:hAnsi="Arial"/>
@@ -3863,7 +3855,7 @@
           <w:szCs w:val="22"/>
         </w:rPr>
       </w:pPr>
-      <w:bookmarkStart w:id="15" w:name="_Toc353105917"/>
+      <w:bookmarkStart w:id="15" w:name="_Toc353482720"/>
       <w:r>
         <w:rPr>
           <w:rFonts w:ascii="Arial" w:hAnsi="Arial"/>
@@ -3921,7 +3913,7 @@
         <w:pStyle w:val="Ttulo1"/>
         <w:spacing w:line="360" w:lineRule="auto"/>
       </w:pPr>
-      <w:bookmarkStart w:id="16" w:name="_Toc353105918"/>
+      <w:bookmarkStart w:id="16" w:name="_Toc353482721"/>
       <w:r>
         <w:t>DEFINIÇÃO DE REQUISITOS</w:t>
       </w:r>
@@ -3962,7 +3954,7 @@
           <w:szCs w:val="22"/>
         </w:rPr>
       </w:pPr>
-      <w:bookmarkStart w:id="17" w:name="_Toc353105919"/>
+      <w:bookmarkStart w:id="17" w:name="_Toc353482722"/>
       <w:r>
         <w:rPr>
           <w:rFonts w:ascii="Arial" w:hAnsi="Arial"/>
@@ -4028,7 +4020,7 @@
           <w:szCs w:val="22"/>
         </w:rPr>
       </w:pPr>
-      <w:bookmarkStart w:id="18" w:name="_Toc353105920"/>
+      <w:bookmarkStart w:id="18" w:name="_Toc353482723"/>
       <w:r>
         <w:rPr>
           <w:rFonts w:ascii="Arial" w:hAnsi="Arial"/>
@@ -4845,8 +4837,6 @@
         </w:rPr>
         <w:t>Gerenciamento de Requisitos:</w:t>
       </w:r>
-      <w:bookmarkStart w:id="19" w:name="_GoBack"/>
-      <w:bookmarkEnd w:id="19"/>
     </w:p>
     <w:p>
       <w:pPr>
@@ -5217,7 +5207,7 @@
         </w:numPr>
         <w:spacing w:line="360" w:lineRule="auto"/>
       </w:pPr>
-      <w:bookmarkStart w:id="20" w:name="_Toc353105921"/>
+      <w:bookmarkStart w:id="19" w:name="_Toc353482724"/>
       <w:r>
         <w:rPr>
           <w:rStyle w:val="Teletype"/>
@@ -5229,7 +5219,7 @@
         </w:rPr>
         <w:t>Requisitos Funcionais</w:t>
       </w:r>
-      <w:bookmarkEnd w:id="20"/>
+      <w:bookmarkEnd w:id="19"/>
     </w:p>
     <w:tbl>
       <w:tblPr>
@@ -6410,6 +6400,305 @@
           </w:p>
         </w:tc>
       </w:tr>
+      <w:tr>
+        <w:tc>
+          <w:tcPr>
+            <w:tcW w:w="602" w:type="dxa"/>
+            <w:tcBorders>
+              <w:top w:val="single" w:sz="2" w:space="0" w:color="000000"/>
+              <w:left w:val="single" w:sz="2" w:space="0" w:color="000000"/>
+              <w:bottom w:val="single" w:sz="2" w:space="0" w:color="000000"/>
+            </w:tcBorders>
+            <w:tcMar>
+              <w:top w:w="55" w:type="dxa"/>
+              <w:left w:w="55" w:type="dxa"/>
+              <w:bottom w:w="55" w:type="dxa"/>
+              <w:right w:w="55" w:type="dxa"/>
+            </w:tcMar>
+          </w:tcPr>
+          <w:p>
+            <w:pPr>
+              <w:pStyle w:val="TableContents"/>
+              <w:spacing w:line="360" w:lineRule="auto"/>
+              <w:rPr>
+                <w:rFonts w:ascii="Arial" w:hAnsi="Arial"/>
+                <w:i/>
+                <w:iCs/>
+                <w:sz w:val="20"/>
+                <w:szCs w:val="20"/>
+              </w:rPr>
+            </w:pPr>
+            <w:r>
+              <w:rPr>
+                <w:rFonts w:ascii="Arial" w:hAnsi="Arial"/>
+                <w:i/>
+                <w:iCs/>
+                <w:sz w:val="20"/>
+                <w:szCs w:val="20"/>
+              </w:rPr>
+              <w:t>F04</w:t>
+            </w:r>
+          </w:p>
+        </w:tc>
+        <w:tc>
+          <w:tcPr>
+            <w:tcW w:w="5805" w:type="dxa"/>
+            <w:tcBorders>
+              <w:top w:val="single" w:sz="2" w:space="0" w:color="000000"/>
+              <w:left w:val="single" w:sz="2" w:space="0" w:color="000000"/>
+              <w:bottom w:val="single" w:sz="2" w:space="0" w:color="000000"/>
+            </w:tcBorders>
+            <w:tcMar>
+              <w:top w:w="55" w:type="dxa"/>
+              <w:left w:w="55" w:type="dxa"/>
+              <w:bottom w:w="55" w:type="dxa"/>
+              <w:right w:w="55" w:type="dxa"/>
+            </w:tcMar>
+          </w:tcPr>
+          <w:p>
+            <w:pPr>
+              <w:pStyle w:val="TableContents"/>
+              <w:spacing w:line="360" w:lineRule="auto"/>
+              <w:rPr>
+                <w:rFonts w:ascii="Arial" w:hAnsi="Arial"/>
+                <w:sz w:val="20"/>
+                <w:szCs w:val="20"/>
+              </w:rPr>
+            </w:pPr>
+            <w:r>
+              <w:rPr>
+                <w:rFonts w:ascii="Arial" w:hAnsi="Arial"/>
+                <w:sz w:val="20"/>
+                <w:szCs w:val="20"/>
+              </w:rPr>
+              <w:t xml:space="preserve">Permitir </w:t>
+            </w:r>
+            <w:r>
+              <w:rPr>
+                <w:rFonts w:ascii="Arial" w:hAnsi="Arial"/>
+                <w:sz w:val="20"/>
+                <w:szCs w:val="20"/>
+              </w:rPr>
+              <w:t>a solicitação do visto pelo aluno</w:t>
+            </w:r>
+            <w:r>
+              <w:rPr>
+                <w:rFonts w:ascii="Arial" w:hAnsi="Arial"/>
+                <w:sz w:val="20"/>
+                <w:szCs w:val="20"/>
+              </w:rPr>
+              <w:t>.</w:t>
+            </w:r>
+          </w:p>
+        </w:tc>
+        <w:tc>
+          <w:tcPr>
+            <w:tcW w:w="1065" w:type="dxa"/>
+            <w:tcBorders>
+              <w:top w:val="single" w:sz="2" w:space="0" w:color="000000"/>
+              <w:left w:val="single" w:sz="2" w:space="0" w:color="000000"/>
+              <w:bottom w:val="single" w:sz="2" w:space="0" w:color="000000"/>
+            </w:tcBorders>
+            <w:tcMar>
+              <w:top w:w="55" w:type="dxa"/>
+              <w:left w:w="55" w:type="dxa"/>
+              <w:bottom w:w="55" w:type="dxa"/>
+              <w:right w:w="55" w:type="dxa"/>
+            </w:tcMar>
+          </w:tcPr>
+          <w:p>
+            <w:pPr>
+              <w:pStyle w:val="TableContents"/>
+              <w:spacing w:line="360" w:lineRule="auto"/>
+              <w:jc w:val="center"/>
+              <w:rPr>
+                <w:rFonts w:ascii="Arial" w:hAnsi="Arial"/>
+                <w:sz w:val="20"/>
+                <w:szCs w:val="20"/>
+              </w:rPr>
+            </w:pPr>
+            <w:r>
+              <w:rPr>
+                <w:rFonts w:ascii="Arial" w:hAnsi="Arial"/>
+                <w:sz w:val="20"/>
+                <w:szCs w:val="20"/>
+              </w:rPr>
+              <w:t>E</w:t>
+            </w:r>
+          </w:p>
+        </w:tc>
+        <w:tc>
+          <w:tcPr>
+            <w:tcW w:w="722" w:type="dxa"/>
+            <w:tcBorders>
+              <w:top w:val="single" w:sz="2" w:space="0" w:color="000000"/>
+              <w:left w:val="single" w:sz="2" w:space="0" w:color="000000"/>
+              <w:bottom w:val="single" w:sz="2" w:space="0" w:color="000000"/>
+            </w:tcBorders>
+            <w:tcMar>
+              <w:top w:w="55" w:type="dxa"/>
+              <w:left w:w="55" w:type="dxa"/>
+              <w:bottom w:w="55" w:type="dxa"/>
+              <w:right w:w="55" w:type="dxa"/>
+            </w:tcMar>
+          </w:tcPr>
+          <w:p>
+            <w:pPr>
+              <w:pStyle w:val="TableContents"/>
+              <w:spacing w:line="360" w:lineRule="auto"/>
+              <w:jc w:val="center"/>
+              <w:rPr>
+                <w:rFonts w:ascii="Arial" w:hAnsi="Arial"/>
+                <w:sz w:val="20"/>
+                <w:szCs w:val="20"/>
+              </w:rPr>
+            </w:pPr>
+            <w:r>
+              <w:rPr>
+                <w:rFonts w:ascii="Arial" w:hAnsi="Arial"/>
+                <w:sz w:val="20"/>
+                <w:szCs w:val="20"/>
+              </w:rPr>
+              <w:t>C</w:t>
+            </w:r>
+          </w:p>
+        </w:tc>
+        <w:tc>
+          <w:tcPr>
+            <w:tcW w:w="889" w:type="dxa"/>
+            <w:tcBorders>
+              <w:top w:val="single" w:sz="2" w:space="0" w:color="000000"/>
+              <w:left w:val="single" w:sz="2" w:space="0" w:color="000000"/>
+              <w:bottom w:val="single" w:sz="2" w:space="0" w:color="000000"/>
+              <w:right w:val="single" w:sz="2" w:space="0" w:color="000000"/>
+            </w:tcBorders>
+            <w:tcMar>
+              <w:top w:w="55" w:type="dxa"/>
+              <w:left w:w="55" w:type="dxa"/>
+              <w:bottom w:w="55" w:type="dxa"/>
+              <w:right w:w="55" w:type="dxa"/>
+            </w:tcMar>
+          </w:tcPr>
+          <w:p>
+            <w:pPr>
+              <w:pStyle w:val="TableContents"/>
+              <w:spacing w:line="360" w:lineRule="auto"/>
+              <w:jc w:val="center"/>
+              <w:rPr>
+                <w:rFonts w:ascii="Arial" w:hAnsi="Arial"/>
+                <w:sz w:val="20"/>
+                <w:szCs w:val="20"/>
+              </w:rPr>
+            </w:pPr>
+            <w:r>
+              <w:rPr>
+                <w:rFonts w:ascii="Arial" w:hAnsi="Arial"/>
+                <w:sz w:val="20"/>
+                <w:szCs w:val="20"/>
+              </w:rPr>
+              <w:t>S</w:t>
+            </w:r>
+          </w:p>
+        </w:tc>
+        <w:tc>
+          <w:tcPr>
+            <w:tcW w:w="889" w:type="dxa"/>
+            <w:tcBorders>
+              <w:top w:val="single" w:sz="2" w:space="0" w:color="000000"/>
+              <w:left w:val="single" w:sz="2" w:space="0" w:color="000000"/>
+              <w:bottom w:val="single" w:sz="2" w:space="0" w:color="000000"/>
+              <w:right w:val="single" w:sz="2" w:space="0" w:color="000000"/>
+            </w:tcBorders>
+          </w:tcPr>
+          <w:p>
+            <w:pPr>
+              <w:pStyle w:val="TableContents"/>
+              <w:spacing w:line="360" w:lineRule="auto"/>
+              <w:jc w:val="center"/>
+              <w:rPr>
+                <w:rFonts w:ascii="Arial" w:hAnsi="Arial"/>
+                <w:sz w:val="20"/>
+                <w:szCs w:val="20"/>
+              </w:rPr>
+            </w:pPr>
+            <w:r>
+              <w:rPr>
+                <w:rFonts w:ascii="Arial" w:hAnsi="Arial"/>
+                <w:sz w:val="20"/>
+                <w:szCs w:val="20"/>
+              </w:rPr>
+              <w:t>MO</w:t>
+            </w:r>
+          </w:p>
+        </w:tc>
+      </w:tr>
+      <w:tr>
+        <w:tc>
+          <w:tcPr>
+            <w:tcW w:w="9083" w:type="dxa"/>
+            <w:gridSpan w:val="5"/>
+            <w:tcBorders>
+              <w:left w:val="single" w:sz="2" w:space="0" w:color="000000"/>
+              <w:bottom w:val="single" w:sz="2" w:space="0" w:color="000000"/>
+              <w:right w:val="single" w:sz="2" w:space="0" w:color="000000"/>
+            </w:tcBorders>
+            <w:tcMar>
+              <w:top w:w="55" w:type="dxa"/>
+              <w:left w:w="55" w:type="dxa"/>
+              <w:bottom w:w="55" w:type="dxa"/>
+              <w:right w:w="55" w:type="dxa"/>
+            </w:tcMar>
+          </w:tcPr>
+          <w:p>
+            <w:pPr>
+              <w:pStyle w:val="TableContents"/>
+              <w:spacing w:after="62" w:line="360" w:lineRule="auto"/>
+              <w:rPr>
+                <w:rFonts w:ascii="Arial" w:hAnsi="Arial"/>
+                <w:sz w:val="20"/>
+                <w:szCs w:val="20"/>
+              </w:rPr>
+            </w:pPr>
+            <w:r>
+              <w:rPr>
+                <w:rFonts w:ascii="Arial" w:hAnsi="Arial"/>
+                <w:sz w:val="20"/>
+                <w:szCs w:val="20"/>
+              </w:rPr>
+              <w:t xml:space="preserve">Possibilitar que o aluno </w:t>
+            </w:r>
+            <w:r>
+              <w:rPr>
+                <w:rFonts w:ascii="Arial" w:hAnsi="Arial"/>
+                <w:sz w:val="20"/>
+                <w:szCs w:val="20"/>
+              </w:rPr>
+              <w:t>solicite o visto de forma prática, sem ter que ir até a secretaria.</w:t>
+            </w:r>
+          </w:p>
+        </w:tc>
+        <w:tc>
+          <w:tcPr>
+            <w:tcW w:w="889" w:type="dxa"/>
+            <w:tcBorders>
+              <w:left w:val="single" w:sz="2" w:space="0" w:color="000000"/>
+              <w:bottom w:val="single" w:sz="2" w:space="0" w:color="000000"/>
+              <w:right w:val="single" w:sz="2" w:space="0" w:color="000000"/>
+            </w:tcBorders>
+          </w:tcPr>
+          <w:p>
+            <w:pPr>
+              <w:pStyle w:val="TableContents"/>
+              <w:spacing w:after="62" w:line="360" w:lineRule="auto"/>
+              <w:rPr>
+                <w:rFonts w:ascii="Arial" w:hAnsi="Arial"/>
+                <w:sz w:val="20"/>
+                <w:szCs w:val="20"/>
+              </w:rPr>
+            </w:pPr>
+          </w:p>
+        </w:tc>
+      </w:tr>
     </w:tbl>
     <w:p>
       <w:pPr>
@@ -6420,6 +6709,8 @@
           <w:szCs w:val="24"/>
         </w:rPr>
       </w:pPr>
+      <w:bookmarkStart w:id="20" w:name="_GoBack"/>
+      <w:bookmarkEnd w:id="20"/>
     </w:p>
     <w:p>
       <w:pPr>
@@ -6443,7 +6734,7 @@
         </w:numPr>
         <w:spacing w:before="57" w:after="113" w:line="360" w:lineRule="auto"/>
       </w:pPr>
-      <w:bookmarkStart w:id="21" w:name="_Toc353105922"/>
+      <w:bookmarkStart w:id="21" w:name="_Toc353482725"/>
       <w:r>
         <w:rPr>
           <w:rStyle w:val="Teletype"/>
@@ -11663,6 +11954,9 @@
   </w:num>
   <w:num w:numId="28">
     <w:abstractNumId w:val="16"/>
+  </w:num>
+  <w:num w:numId="29">
+    <w:abstractNumId w:val="13"/>
   </w:num>
   <w:numIdMacAtCleanup w:val="28"/>
 </w:numbering>
@@ -11991,7 +12285,7 @@
     <w:basedOn w:val="Semlista"/>
     <w:pPr>
       <w:numPr>
-        <w:numId w:val="1"/>
+        <w:numId w:val="29"/>
       </w:numPr>
     </w:pPr>
   </w:style>
@@ -13058,7 +13352,7 @@
     <w:basedOn w:val="Semlista"/>
     <w:pPr>
       <w:numPr>
-        <w:numId w:val="1"/>
+        <w:numId w:val="29"/>
       </w:numPr>
     </w:pPr>
   </w:style>
@@ -14092,7 +14386,7 @@
 </file>
 
 <file path=customXml/itemProps1.xml><?xml version="1.0" encoding="utf-8"?>
-<ds:datastoreItem xmlns:ds="http://schemas.openxmlformats.org/officeDocument/2006/customXml" ds:itemID="{AF257719-FBD9-4CAA-BBD3-4BF30552258E}">
+<ds:datastoreItem xmlns:ds="http://schemas.openxmlformats.org/officeDocument/2006/customXml" ds:itemID="{DFEE02A4-6AD2-403F-BD99-4CABD9B2F0AC}">
   <ds:schemaRefs>
     <ds:schemaRef ds:uri="http://schemas.openxmlformats.org/officeDocument/2006/bibliography"/>
   </ds:schemaRefs>

</xml_diff>